<commit_message>
Update Project Milestone 2 Group 11.docx
</commit_message>
<xml_diff>
--- a/PM2 work/Project Milestone 2 Group 11.docx
+++ b/PM2 work/Project Milestone 2 Group 11.docx
@@ -289,51 +289,31 @@
         <w:rPr>
           <w:rFonts w:ascii="Times New Roman" w:hAnsi="Times New Roman" w:cs="Times New Roman"/>
         </w:rPr>
-        <w:t xml:space="preserve"> to reveal names/club. </w:t>
-      </w:r>
-      <w:r>
-        <w:rPr>
-          <w:rFonts w:ascii="Times New Roman" w:hAnsi="Times New Roman" w:cs="Times New Roman"/>
-        </w:rPr>
-        <w:t xml:space="preserve">In our eyes, this prototype’s wide array of </w:t>
-      </w:r>
-      <w:r>
-        <w:rPr>
-          <w:rFonts w:ascii="Times New Roman" w:hAnsi="Times New Roman" w:cs="Times New Roman"/>
-        </w:rPr>
-        <w:t xml:space="preserve">options for the user </w:t>
-      </w:r>
-      <w:r>
-        <w:rPr>
-          <w:rFonts w:ascii="Times New Roman" w:hAnsi="Times New Roman" w:cs="Times New Roman"/>
-        </w:rPr>
-        <w:t xml:space="preserve">is an advantage for it over static </w:t>
-      </w:r>
-      <w:proofErr w:type="gramStart"/>
-      <w:r>
-        <w:rPr>
-          <w:rFonts w:ascii="Times New Roman" w:hAnsi="Times New Roman" w:cs="Times New Roman"/>
-        </w:rPr>
-        <w:t>counterparts, and</w:t>
-      </w:r>
-      <w:proofErr w:type="gramEnd"/>
-      <w:r>
-        <w:rPr>
-          <w:rFonts w:ascii="Times New Roman" w:hAnsi="Times New Roman" w:cs="Times New Roman"/>
-        </w:rPr>
-        <w:t xml:space="preserve"> provides significant potential that can be expanded on further with additional dynamic querying</w:t>
-      </w:r>
-      <w:r>
-        <w:rPr>
-          <w:rFonts w:ascii="Times New Roman" w:hAnsi="Times New Roman" w:cs="Times New Roman"/>
-        </w:rPr>
-        <w:t>.</w:t>
-      </w:r>
-      <w:r>
-        <w:rPr>
-          <w:rFonts w:ascii="Times New Roman" w:hAnsi="Times New Roman" w:cs="Times New Roman"/>
-        </w:rPr>
-        <w:t xml:space="preserve"> Additionally, for age related analysis, it offers multiple statistics that can be compared for players across age ranges, to see progress over those gaps.</w:t>
+        <w:t xml:space="preserve"> to reveal names/club</w:t>
+      </w:r>
+      <w:r>
+        <w:rPr>
+          <w:rFonts w:ascii="Times New Roman" w:hAnsi="Times New Roman" w:cs="Times New Roman"/>
+        </w:rPr>
+        <w:t xml:space="preserve">. </w:t>
+      </w:r>
+      <w:r>
+        <w:rPr>
+          <w:rFonts w:ascii="Times New Roman" w:hAnsi="Times New Roman" w:cs="Times New Roman"/>
+        </w:rPr>
+        <w:t xml:space="preserve">Additionally, for age related analysis, it offers multiple statistics that can be compared for players across age ranges, to see </w:t>
+      </w:r>
+      <w:r>
+        <w:rPr>
+          <w:rFonts w:ascii="Times New Roman" w:hAnsi="Times New Roman" w:cs="Times New Roman"/>
+        </w:rPr>
+        <w:t>differences in performance</w:t>
+      </w:r>
+      <w:r>
+        <w:rPr>
+          <w:rFonts w:ascii="Times New Roman" w:hAnsi="Times New Roman" w:cs="Times New Roman"/>
+        </w:rPr>
+        <w:t xml:space="preserve"> over those gaps.</w:t>
       </w:r>
     </w:p>
     <w:p>
@@ -371,28 +351,7 @@
             <w:rStyle w:val="Hyperlink"/>
             <w:rFonts w:ascii="Times New Roman" w:hAnsi="Times New Roman" w:cs="Times New Roman"/>
           </w:rPr>
-          <w:t>H</w:t>
-        </w:r>
-        <w:r>
-          <w:rPr>
-            <w:rStyle w:val="Hyperlink"/>
-            <w:rFonts w:ascii="Times New Roman" w:hAnsi="Times New Roman" w:cs="Times New Roman"/>
-          </w:rPr>
-          <w:t>e</w:t>
-        </w:r>
-        <w:r>
-          <w:rPr>
-            <w:rStyle w:val="Hyperlink"/>
-            <w:rFonts w:ascii="Times New Roman" w:hAnsi="Times New Roman" w:cs="Times New Roman"/>
-          </w:rPr>
-          <w:t>r</w:t>
-        </w:r>
-        <w:r>
-          <w:rPr>
-            <w:rStyle w:val="Hyperlink"/>
-            <w:rFonts w:ascii="Times New Roman" w:hAnsi="Times New Roman" w:cs="Times New Roman"/>
-          </w:rPr>
-          <w:t>e</w:t>
+          <w:t>Here</w:t>
         </w:r>
       </w:hyperlink>
       <w:r>
@@ -405,25 +364,37 @@
         <w:rPr>
           <w:rFonts w:ascii="Times New Roman" w:hAnsi="Times New Roman" w:cs="Times New Roman"/>
         </w:rPr>
-        <w:t xml:space="preserve">hat we used was </w:t>
-      </w:r>
-      <w:r>
-        <w:rPr>
-          <w:rFonts w:ascii="Times New Roman" w:hAnsi="Times New Roman" w:cs="Times New Roman"/>
-        </w:rPr>
-        <w:t xml:space="preserve">based on the “FIFA” series. </w:t>
-      </w:r>
-      <w:r>
-        <w:rPr>
-          <w:rFonts w:ascii="Times New Roman" w:hAnsi="Times New Roman" w:cs="Times New Roman"/>
-        </w:rPr>
-        <w:t xml:space="preserve">This prototype includes the ability to select league, position, and game year, and outputs a pair of plots of player </w:t>
-      </w:r>
-      <w:r>
-        <w:rPr>
-          <w:rFonts w:ascii="Times New Roman" w:hAnsi="Times New Roman" w:cs="Times New Roman"/>
-        </w:rPr>
-        <w:t>overall rating and potential score</w:t>
+        <w:t>hat we used was based on the “FIFA” series. This prototype includes the ability to select league, position, and game year, and outputs a pair of plots of player overall rating and potential score. This visualization is a box plot of age vs rating. There’s also a jitter layer on the boxplot shows every player’s age and rating. A researcher could easily find how many young players had joined</w:t>
+      </w:r>
+      <w:r>
+        <w:rPr>
+          <w:rFonts w:ascii="Times New Roman" w:hAnsi="Times New Roman" w:cs="Times New Roman"/>
+        </w:rPr>
+        <w:t xml:space="preserve"> a given</w:t>
+      </w:r>
+      <w:r>
+        <w:rPr>
+          <w:rFonts w:ascii="Times New Roman" w:hAnsi="Times New Roman" w:cs="Times New Roman"/>
+        </w:rPr>
+        <w:t xml:space="preserve"> professional league and how many older players </w:t>
+      </w:r>
+      <w:r>
+        <w:rPr>
+          <w:rFonts w:ascii="Times New Roman" w:hAnsi="Times New Roman" w:cs="Times New Roman"/>
+        </w:rPr>
+        <w:t>are</w:t>
+      </w:r>
+      <w:r>
+        <w:rPr>
+          <w:rFonts w:ascii="Times New Roman" w:hAnsi="Times New Roman" w:cs="Times New Roman"/>
+        </w:rPr>
+        <w:t xml:space="preserve"> still active in </w:t>
+      </w:r>
+      <w:r>
+        <w:rPr>
+          <w:rFonts w:ascii="Times New Roman" w:hAnsi="Times New Roman" w:cs="Times New Roman"/>
+        </w:rPr>
+        <w:t>that same league</w:t>
       </w:r>
       <w:r>
         <w:rPr>
@@ -435,56 +406,14 @@
         <w:rPr>
           <w:rFonts w:ascii="Times New Roman" w:hAnsi="Times New Roman" w:cs="Times New Roman"/>
         </w:rPr>
-        <w:t xml:space="preserve">This visualization is a box plot of age vs rating. There’s also a jitter layer on the boxplot shows every player’s age and rating. A </w:t>
+        <w:t xml:space="preserve">This data is valuable for evaluation </w:t>
       </w:r>
       <w:r>
         <w:rPr>
           <w:rFonts w:ascii="Times New Roman" w:hAnsi="Times New Roman" w:cs="Times New Roman"/>
         </w:rPr>
         <w:lastRenderedPageBreak/>
-        <w:t>researcher could easily find how many young players had joined</w:t>
-      </w:r>
-      <w:r>
-        <w:rPr>
-          <w:rFonts w:ascii="Times New Roman" w:hAnsi="Times New Roman" w:cs="Times New Roman"/>
-        </w:rPr>
-        <w:t xml:space="preserve"> a given</w:t>
-      </w:r>
-      <w:r>
-        <w:rPr>
-          <w:rFonts w:ascii="Times New Roman" w:hAnsi="Times New Roman" w:cs="Times New Roman"/>
-        </w:rPr>
-        <w:t xml:space="preserve"> professional league and how many older players </w:t>
-      </w:r>
-      <w:r>
-        <w:rPr>
-          <w:rFonts w:ascii="Times New Roman" w:hAnsi="Times New Roman" w:cs="Times New Roman"/>
-        </w:rPr>
-        <w:t>are</w:t>
-      </w:r>
-      <w:r>
-        <w:rPr>
-          <w:rFonts w:ascii="Times New Roman" w:hAnsi="Times New Roman" w:cs="Times New Roman"/>
-        </w:rPr>
-        <w:t xml:space="preserve"> still active in </w:t>
-      </w:r>
-      <w:r>
-        <w:rPr>
-          <w:rFonts w:ascii="Times New Roman" w:hAnsi="Times New Roman" w:cs="Times New Roman"/>
-        </w:rPr>
-        <w:t>that same league</w:t>
-      </w:r>
-      <w:r>
-        <w:rPr>
-          <w:rFonts w:ascii="Times New Roman" w:hAnsi="Times New Roman" w:cs="Times New Roman"/>
-        </w:rPr>
-        <w:t xml:space="preserve">. </w:t>
-      </w:r>
-      <w:r>
-        <w:rPr>
-          <w:rFonts w:ascii="Times New Roman" w:hAnsi="Times New Roman" w:cs="Times New Roman"/>
-        </w:rPr>
-        <w:t>This data is valuable for evaluation as it is already standardized by EA’s own scoring system during game development (</w:t>
+        <w:t>as it is already standardized by EA’s own scoring system during game development (</w:t>
       </w:r>
       <w:proofErr w:type="gramStart"/>
       <w:r>
@@ -552,21 +481,7 @@
             <w:rStyle w:val="Hyperlink"/>
             <w:rFonts w:ascii="Times New Roman" w:hAnsi="Times New Roman" w:cs="Times New Roman"/>
           </w:rPr>
-          <w:t>H</w:t>
-        </w:r>
-        <w:r>
-          <w:rPr>
-            <w:rStyle w:val="Hyperlink"/>
-            <w:rFonts w:ascii="Times New Roman" w:hAnsi="Times New Roman" w:cs="Times New Roman"/>
-          </w:rPr>
-          <w:t>e</w:t>
-        </w:r>
-        <w:r>
-          <w:rPr>
-            <w:rStyle w:val="Hyperlink"/>
-            <w:rFonts w:ascii="Times New Roman" w:hAnsi="Times New Roman" w:cs="Times New Roman"/>
-          </w:rPr>
-          <w:t>re</w:t>
+          <w:t>Here</w:t>
         </w:r>
       </w:hyperlink>
       <w:r>
@@ -859,6 +774,7 @@
         <w:rPr>
           <w:rFonts w:ascii="Times New Roman" w:hAnsi="Times New Roman" w:cs="Times New Roman"/>
         </w:rPr>
+        <w:lastRenderedPageBreak/>
         <w:tab/>
       </w:r>
       <w:r>
@@ -1031,14 +947,79 @@
         <w:rPr>
           <w:rFonts w:ascii="Times New Roman" w:hAnsi="Times New Roman" w:cs="Times New Roman"/>
         </w:rPr>
-        <w:t xml:space="preserve">our searching system, if we are going to give such a large potential set of axes. The UI must promote searching for categories, so that a user can find the category they desire instantly, rather than having to scroll through all 40 or more categories that could be axes for </w:t>
-      </w:r>
+        <w:t xml:space="preserve">our searching system, if we are going to give such a large potential set of axes. The UI must promote searching for categories, so that a user can find the category they desire instantly, rather than having to scroll through all 40 or more categories that could be axes for analysis. An upside is that our product then offers answers to more of the questions are user is likely to have. </w:t>
+      </w:r>
+    </w:p>
+    <w:p>
+      <w:pPr>
+        <w:spacing w:line="480" w:lineRule="auto"/>
+        <w:ind w:firstLine="720"/>
+        <w:rPr>
+          <w:rFonts w:ascii="Times New Roman" w:hAnsi="Times New Roman" w:cs="Times New Roman"/>
+        </w:rPr>
+      </w:pPr>
       <w:r>
         <w:rPr>
           <w:rFonts w:ascii="Times New Roman" w:hAnsi="Times New Roman" w:cs="Times New Roman"/>
         </w:rPr>
         <w:lastRenderedPageBreak/>
-        <w:t xml:space="preserve">analysis. An upside is that our product then offers answers to more of the questions are user is likely to have. </w:t>
+        <w:t xml:space="preserve">The opposite of this tradeoff can be seen in the second prototype. Only two graphs and their associated axes are produced, but they are both uniquely designed to be informative on their topic and display their information succinctly. They thus provide less information but the information they do provide is better presented. We believe that a final prototype </w:t>
+      </w:r>
+      <w:r>
+        <w:rPr>
+          <w:rFonts w:ascii="Times New Roman" w:hAnsi="Times New Roman" w:cs="Times New Roman"/>
+        </w:rPr>
+        <w:t xml:space="preserve">of the highest utility/ease of use </w:t>
+      </w:r>
+      <w:r>
+        <w:rPr>
+          <w:rFonts w:ascii="Times New Roman" w:hAnsi="Times New Roman" w:cs="Times New Roman"/>
+        </w:rPr>
+        <w:t>could be somewhere between the two</w:t>
+      </w:r>
+      <w:r>
+        <w:rPr>
+          <w:rFonts w:ascii="Times New Roman" w:hAnsi="Times New Roman" w:cs="Times New Roman"/>
+        </w:rPr>
+        <w:t xml:space="preserve">. It could allow opportunities to change between a smaller subset of axes </w:t>
+      </w:r>
+      <w:r>
+        <w:rPr>
+          <w:rFonts w:ascii="Times New Roman" w:hAnsi="Times New Roman" w:cs="Times New Roman"/>
+        </w:rPr>
+        <w:t>easily and</w:t>
+      </w:r>
+      <w:r>
+        <w:rPr>
+          <w:rFonts w:ascii="Times New Roman" w:hAnsi="Times New Roman" w:cs="Times New Roman"/>
+        </w:rPr>
+        <w:t xml:space="preserve"> have a more in-depth and particularly suited graphing style that provides more utility to the user</w:t>
+      </w:r>
+      <w:r>
+        <w:rPr>
+          <w:rFonts w:ascii="Times New Roman" w:hAnsi="Times New Roman" w:cs="Times New Roman"/>
+        </w:rPr>
+        <w:t xml:space="preserve">, though we </w:t>
+      </w:r>
+      <w:proofErr w:type="gramStart"/>
+      <w:r>
+        <w:rPr>
+          <w:rFonts w:ascii="Times New Roman" w:hAnsi="Times New Roman" w:cs="Times New Roman"/>
+        </w:rPr>
+        <w:t>have to</w:t>
+      </w:r>
+      <w:proofErr w:type="gramEnd"/>
+      <w:r>
+        <w:rPr>
+          <w:rFonts w:ascii="Times New Roman" w:hAnsi="Times New Roman" w:cs="Times New Roman"/>
+        </w:rPr>
+        <w:t xml:space="preserve"> be careful about data size limitations</w:t>
+      </w:r>
+      <w:r>
+        <w:rPr>
+          <w:rFonts w:ascii="Times New Roman" w:hAnsi="Times New Roman" w:cs="Times New Roman"/>
+        </w:rPr>
+        <w:t>. We could also use a multi-tab system, one that allows changing between players and their position and club, and another focuses on clubs as a whole and their statistics rather than each player, as an example. Then, we are focusing on two different yet closely associated questions and producing results of significant value in either, and the UI for each will be similar and thus more intuitive to switch between.</w:t>
       </w:r>
     </w:p>
     <w:p>
@@ -1053,63 +1034,111 @@
         <w:rPr>
           <w:rFonts w:ascii="Times New Roman" w:hAnsi="Times New Roman" w:cs="Times New Roman"/>
         </w:rPr>
-        <w:t xml:space="preserve">The opposite of this tradeoff can be seen in the second prototype. Only two graphs and their associated axes are produced, but they are both uniquely designed to be informative on their topic and display their information succinctly. They thus provide less information but the information they do provide is better presented. We believe that a final prototype </w:t>
-      </w:r>
-      <w:r>
-        <w:rPr>
-          <w:rFonts w:ascii="Times New Roman" w:hAnsi="Times New Roman" w:cs="Times New Roman"/>
-        </w:rPr>
-        <w:t xml:space="preserve">of the highest utility/ease of use </w:t>
-      </w:r>
-      <w:r>
-        <w:rPr>
-          <w:rFonts w:ascii="Times New Roman" w:hAnsi="Times New Roman" w:cs="Times New Roman"/>
-        </w:rPr>
-        <w:t>could be somewhere between the two</w:t>
-      </w:r>
-      <w:r>
-        <w:rPr>
-          <w:rFonts w:ascii="Times New Roman" w:hAnsi="Times New Roman" w:cs="Times New Roman"/>
-        </w:rPr>
-        <w:t xml:space="preserve">. It could allow opportunities to change between a smaller subset of axes </w:t>
-      </w:r>
-      <w:r>
-        <w:rPr>
-          <w:rFonts w:ascii="Times New Roman" w:hAnsi="Times New Roman" w:cs="Times New Roman"/>
-        </w:rPr>
-        <w:t>easily and</w:t>
-      </w:r>
-      <w:r>
-        <w:rPr>
-          <w:rFonts w:ascii="Times New Roman" w:hAnsi="Times New Roman" w:cs="Times New Roman"/>
-        </w:rPr>
-        <w:t xml:space="preserve"> have a more in-depth and particularly suited graphing style that provides more utility to the user</w:t>
-      </w:r>
-      <w:r>
-        <w:rPr>
-          <w:rFonts w:ascii="Times New Roman" w:hAnsi="Times New Roman" w:cs="Times New Roman"/>
-        </w:rPr>
-        <w:t xml:space="preserve">, though we </w:t>
+        <w:t xml:space="preserve">Overall, we feel </w:t>
+      </w:r>
+      <w:r>
+        <w:rPr>
+          <w:rFonts w:ascii="Times New Roman" w:hAnsi="Times New Roman" w:cs="Times New Roman"/>
+        </w:rPr>
+        <w:t>positive</w:t>
+      </w:r>
+      <w:r>
+        <w:rPr>
+          <w:rFonts w:ascii="Times New Roman" w:hAnsi="Times New Roman" w:cs="Times New Roman"/>
+        </w:rPr>
+        <w:t xml:space="preserve"> about where we are in our </w:t>
+      </w:r>
+      <w:r>
+        <w:rPr>
+          <w:rFonts w:ascii="Times New Roman" w:hAnsi="Times New Roman" w:cs="Times New Roman"/>
+        </w:rPr>
+        <w:t>prototyping and</w:t>
+      </w:r>
+      <w:r>
+        <w:rPr>
+          <w:rFonts w:ascii="Times New Roman" w:hAnsi="Times New Roman" w:cs="Times New Roman"/>
+        </w:rPr>
+        <w:t xml:space="preserve"> </w:t>
+      </w:r>
+      <w:r>
+        <w:rPr>
+          <w:rFonts w:ascii="Times New Roman" w:hAnsi="Times New Roman" w:cs="Times New Roman"/>
+        </w:rPr>
+        <w:t xml:space="preserve">that we </w:t>
+      </w:r>
+      <w:r>
+        <w:rPr>
+          <w:rFonts w:ascii="Times New Roman" w:hAnsi="Times New Roman" w:cs="Times New Roman"/>
+        </w:rPr>
+        <w:t xml:space="preserve">have found </w:t>
       </w:r>
       <w:proofErr w:type="gramStart"/>
       <w:r>
         <w:rPr>
           <w:rFonts w:ascii="Times New Roman" w:hAnsi="Times New Roman" w:cs="Times New Roman"/>
         </w:rPr>
-        <w:t>have to</w:t>
+        <w:t>a number of</w:t>
       </w:r>
       <w:proofErr w:type="gramEnd"/>
       <w:r>
         <w:rPr>
           <w:rFonts w:ascii="Times New Roman" w:hAnsi="Times New Roman" w:cs="Times New Roman"/>
         </w:rPr>
-        <w:t xml:space="preserve"> be careful about data size limitations</w:t>
-      </w:r>
-      <w:r>
-        <w:rPr>
-          <w:rFonts w:ascii="Times New Roman" w:hAnsi="Times New Roman" w:cs="Times New Roman"/>
-        </w:rPr>
-        <w:t>. We could also use a multi-tab system, one that allows changing between players and their position and club, and another focuses on clubs as a whole and their statistics rather than each player, as an example. Then, we are focusing on two different yet closely associated questions and producing results of significant value in either, and the UI for each will be similar and thus more intuitive to switch between.</w:t>
+        <w:t xml:space="preserve"> </w:t>
+      </w:r>
+      <w:r>
+        <w:rPr>
+          <w:rFonts w:ascii="Times New Roman" w:hAnsi="Times New Roman" w:cs="Times New Roman"/>
+        </w:rPr>
+        <w:t>different</w:t>
+      </w:r>
+      <w:r>
+        <w:rPr>
+          <w:rFonts w:ascii="Times New Roman" w:hAnsi="Times New Roman" w:cs="Times New Roman"/>
+        </w:rPr>
+        <w:t xml:space="preserve"> ways </w:t>
+      </w:r>
+      <w:r>
+        <w:rPr>
+          <w:rFonts w:ascii="Times New Roman" w:hAnsi="Times New Roman" w:cs="Times New Roman"/>
+        </w:rPr>
+        <w:t>to</w:t>
+      </w:r>
+      <w:r>
+        <w:rPr>
+          <w:rFonts w:ascii="Times New Roman" w:hAnsi="Times New Roman" w:cs="Times New Roman"/>
+        </w:rPr>
+        <w:t xml:space="preserve"> struct</w:t>
+      </w:r>
+      <w:r>
+        <w:rPr>
+          <w:rFonts w:ascii="Times New Roman" w:hAnsi="Times New Roman" w:cs="Times New Roman"/>
+        </w:rPr>
+        <w:t xml:space="preserve">ure </w:t>
+      </w:r>
+      <w:r>
+        <w:rPr>
+          <w:rFonts w:ascii="Times New Roman" w:hAnsi="Times New Roman" w:cs="Times New Roman"/>
+        </w:rPr>
+        <w:t xml:space="preserve">our problem </w:t>
+      </w:r>
+      <w:r>
+        <w:rPr>
+          <w:rFonts w:ascii="Times New Roman" w:hAnsi="Times New Roman" w:cs="Times New Roman"/>
+        </w:rPr>
+        <w:t>to</w:t>
+      </w:r>
+      <w:r>
+        <w:rPr>
+          <w:rFonts w:ascii="Times New Roman" w:hAnsi="Times New Roman" w:cs="Times New Roman"/>
+        </w:rPr>
+        <w:t xml:space="preserve"> create value. </w:t>
+      </w:r>
+      <w:r>
+        <w:rPr>
+          <w:rFonts w:ascii="Times New Roman" w:hAnsi="Times New Roman" w:cs="Times New Roman"/>
+        </w:rPr>
+        <w:t>Looking forward, although we are not finished yet, we feel that we are on the right path to making a remarkable final project that could be useful for sports analysts and fans alike.</w:t>
       </w:r>
     </w:p>
     <w:p>
@@ -1120,116 +1149,6 @@
           <w:rFonts w:ascii="Times New Roman" w:hAnsi="Times New Roman" w:cs="Times New Roman"/>
         </w:rPr>
       </w:pPr>
-      <w:r>
-        <w:rPr>
-          <w:rFonts w:ascii="Times New Roman" w:hAnsi="Times New Roman" w:cs="Times New Roman"/>
-        </w:rPr>
-        <w:t xml:space="preserve">Overall, we feel </w:t>
-      </w:r>
-      <w:r>
-        <w:rPr>
-          <w:rFonts w:ascii="Times New Roman" w:hAnsi="Times New Roman" w:cs="Times New Roman"/>
-        </w:rPr>
-        <w:t>positive</w:t>
-      </w:r>
-      <w:r>
-        <w:rPr>
-          <w:rFonts w:ascii="Times New Roman" w:hAnsi="Times New Roman" w:cs="Times New Roman"/>
-        </w:rPr>
-        <w:t xml:space="preserve"> about where we are in our </w:t>
-      </w:r>
-      <w:r>
-        <w:rPr>
-          <w:rFonts w:ascii="Times New Roman" w:hAnsi="Times New Roman" w:cs="Times New Roman"/>
-        </w:rPr>
-        <w:t>prototyping and</w:t>
-      </w:r>
-      <w:r>
-        <w:rPr>
-          <w:rFonts w:ascii="Times New Roman" w:hAnsi="Times New Roman" w:cs="Times New Roman"/>
-        </w:rPr>
-        <w:t xml:space="preserve"> </w:t>
-      </w:r>
-      <w:r>
-        <w:rPr>
-          <w:rFonts w:ascii="Times New Roman" w:hAnsi="Times New Roman" w:cs="Times New Roman"/>
-        </w:rPr>
-        <w:t xml:space="preserve">that we </w:t>
-      </w:r>
-      <w:r>
-        <w:rPr>
-          <w:rFonts w:ascii="Times New Roman" w:hAnsi="Times New Roman" w:cs="Times New Roman"/>
-        </w:rPr>
-        <w:t xml:space="preserve">have found </w:t>
-      </w:r>
-      <w:proofErr w:type="gramStart"/>
-      <w:r>
-        <w:rPr>
-          <w:rFonts w:ascii="Times New Roman" w:hAnsi="Times New Roman" w:cs="Times New Roman"/>
-        </w:rPr>
-        <w:t>a number of</w:t>
-      </w:r>
-      <w:proofErr w:type="gramEnd"/>
-      <w:r>
-        <w:rPr>
-          <w:rFonts w:ascii="Times New Roman" w:hAnsi="Times New Roman" w:cs="Times New Roman"/>
-        </w:rPr>
-        <w:t xml:space="preserve"> </w:t>
-      </w:r>
-      <w:r>
-        <w:rPr>
-          <w:rFonts w:ascii="Times New Roman" w:hAnsi="Times New Roman" w:cs="Times New Roman"/>
-        </w:rPr>
-        <w:t>different</w:t>
-      </w:r>
-      <w:r>
-        <w:rPr>
-          <w:rFonts w:ascii="Times New Roman" w:hAnsi="Times New Roman" w:cs="Times New Roman"/>
-        </w:rPr>
-        <w:t xml:space="preserve"> ways </w:t>
-      </w:r>
-      <w:r>
-        <w:rPr>
-          <w:rFonts w:ascii="Times New Roman" w:hAnsi="Times New Roman" w:cs="Times New Roman"/>
-        </w:rPr>
-        <w:t>to</w:t>
-      </w:r>
-      <w:r>
-        <w:rPr>
-          <w:rFonts w:ascii="Times New Roman" w:hAnsi="Times New Roman" w:cs="Times New Roman"/>
-        </w:rPr>
-        <w:t xml:space="preserve"> struct</w:t>
-      </w:r>
-      <w:r>
-        <w:rPr>
-          <w:rFonts w:ascii="Times New Roman" w:hAnsi="Times New Roman" w:cs="Times New Roman"/>
-        </w:rPr>
-        <w:t xml:space="preserve">ure </w:t>
-      </w:r>
-      <w:r>
-        <w:rPr>
-          <w:rFonts w:ascii="Times New Roman" w:hAnsi="Times New Roman" w:cs="Times New Roman"/>
-        </w:rPr>
-        <w:t xml:space="preserve">our problem </w:t>
-      </w:r>
-      <w:r>
-        <w:rPr>
-          <w:rFonts w:ascii="Times New Roman" w:hAnsi="Times New Roman" w:cs="Times New Roman"/>
-        </w:rPr>
-        <w:t>to</w:t>
-      </w:r>
-      <w:r>
-        <w:rPr>
-          <w:rFonts w:ascii="Times New Roman" w:hAnsi="Times New Roman" w:cs="Times New Roman"/>
-        </w:rPr>
-        <w:t xml:space="preserve"> create value. </w:t>
-      </w:r>
-      <w:r>
-        <w:rPr>
-          <w:rFonts w:ascii="Times New Roman" w:hAnsi="Times New Roman" w:cs="Times New Roman"/>
-        </w:rPr>
-        <w:t>Looking forward, although we are not finished yet, we feel that we are on the right path to making a remarkable final project that could be useful for sports analysts and fans alike.</w:t>
-      </w:r>
     </w:p>
     <w:p>
       <w:pPr>
@@ -1307,6 +1226,7 @@
           <w:szCs w:val="40"/>
           <w:u w:val="single"/>
         </w:rPr>
+        <w:lastRenderedPageBreak/>
         <w:t>Prototype Links</w:t>
       </w:r>
       <w:r>
@@ -1356,25 +1276,7 @@
             <w:sz w:val="32"/>
             <w:szCs w:val="32"/>
           </w:rPr>
-          <w:t>https://mlloy</w:t>
-        </w:r>
-        <w:r>
-          <w:rPr>
-            <w:rStyle w:val="Hyperlink"/>
-            <w:rFonts w:ascii="Times New Roman" w:hAnsi="Times New Roman" w:cs="Times New Roman"/>
-            <w:sz w:val="32"/>
-            <w:szCs w:val="32"/>
-          </w:rPr>
-          <w:t>d</w:t>
-        </w:r>
-        <w:r>
-          <w:rPr>
-            <w:rStyle w:val="Hyperlink"/>
-            <w:rFonts w:ascii="Times New Roman" w:hAnsi="Times New Roman" w:cs="Times New Roman"/>
-            <w:sz w:val="32"/>
-            <w:szCs w:val="32"/>
-          </w:rPr>
-          <w:t>05.shinyapps.io/bpl_vis/</w:t>
+          <w:t>https://mlloyd05.shinyapps.io/bpl_vis/</w:t>
         </w:r>
       </w:hyperlink>
     </w:p>
@@ -1404,25 +1306,7 @@
             <w:sz w:val="32"/>
             <w:szCs w:val="32"/>
           </w:rPr>
-          <w:t>https://mlloyd05.shiny</w:t>
-        </w:r>
-        <w:r>
-          <w:rPr>
-            <w:rStyle w:val="Hyperlink"/>
-            <w:rFonts w:ascii="Times New Roman" w:hAnsi="Times New Roman" w:cs="Times New Roman"/>
-            <w:sz w:val="32"/>
-            <w:szCs w:val="32"/>
-          </w:rPr>
-          <w:t>a</w:t>
-        </w:r>
-        <w:r>
-          <w:rPr>
-            <w:rStyle w:val="Hyperlink"/>
-            <w:rFonts w:ascii="Times New Roman" w:hAnsi="Times New Roman" w:cs="Times New Roman"/>
-            <w:sz w:val="32"/>
-            <w:szCs w:val="32"/>
-          </w:rPr>
-          <w:t>pps.io/fifa/</w:t>
+          <w:t>https://mlloyd05.shinyapps.io/fifa/</w:t>
         </w:r>
       </w:hyperlink>
     </w:p>
@@ -1467,27 +1351,7 @@
             <w:szCs w:val="32"/>
             <w:shd w:val="clear" w:color="auto" w:fill="FFFFFF"/>
           </w:rPr>
-          <w:t>https://mlloyd05.shinyapps.io</w:t>
-        </w:r>
-        <w:r>
-          <w:rPr>
-            <w:rStyle w:val="Hyperlink"/>
-            <w:rFonts w:ascii="Times New Roman" w:hAnsi="Times New Roman" w:cs="Times New Roman"/>
-            <w:sz w:val="32"/>
-            <w:szCs w:val="32"/>
-            <w:shd w:val="clear" w:color="auto" w:fill="FFFFFF"/>
-          </w:rPr>
-          <w:t>/</w:t>
-        </w:r>
-        <w:r>
-          <w:rPr>
-            <w:rStyle w:val="Hyperlink"/>
-            <w:rFonts w:ascii="Times New Roman" w:hAnsi="Times New Roman" w:cs="Times New Roman"/>
-            <w:sz w:val="32"/>
-            <w:szCs w:val="32"/>
-            <w:shd w:val="clear" w:color="auto" w:fill="FFFFFF"/>
-          </w:rPr>
-          <w:t>olympics_sports_ages/</w:t>
+          <w:t>https://mlloyd05.shinyapps.io/olympics_sports_ages/</w:t>
         </w:r>
       </w:hyperlink>
     </w:p>
@@ -1531,25 +1395,7 @@
             <w:sz w:val="32"/>
             <w:szCs w:val="32"/>
           </w:rPr>
-          <w:t>https://mlloyd05.shinyapps.</w:t>
-        </w:r>
-        <w:r>
-          <w:rPr>
-            <w:rStyle w:val="Hyperlink"/>
-            <w:rFonts w:ascii="Times New Roman" w:hAnsi="Times New Roman" w:cs="Times New Roman"/>
-            <w:sz w:val="32"/>
-            <w:szCs w:val="32"/>
-          </w:rPr>
-          <w:t>i</w:t>
-        </w:r>
-        <w:r>
-          <w:rPr>
-            <w:rStyle w:val="Hyperlink"/>
-            <w:rFonts w:ascii="Times New Roman" w:hAnsi="Times New Roman" w:cs="Times New Roman"/>
-            <w:sz w:val="32"/>
-            <w:szCs w:val="32"/>
-          </w:rPr>
-          <w:t>o/general_olympics/</w:t>
+          <w:t>https://mlloyd05.shinyapps.io/general_olympics/</w:t>
         </w:r>
       </w:hyperlink>
     </w:p>

</xml_diff>